<commit_message>
Se completa proceso de contingencia en av villas según el proceso de davivienda respetando los parámetros de av villas
</commit_message>
<xml_diff>
--- a/Manuales/MANUAL DE EJECUCIÓN DE CONTINGENCIA USOS.docx
+++ b/Manuales/MANUAL DE EJECUCIÓN DE CONTINGENCIA USOS.docx
@@ -71,7 +71,7 @@
       <w:tblPr>
         <w:tblW w:w="8838" w:type="dxa"/>
         <w:jc w:val="left"/>
-        <w:tblInd w:w="43" w:type="dxa"/>
+        <w:tblInd w:w="41" w:type="dxa"/>
         <w:tblBorders>
           <w:top w:val="single" w:sz="2" w:space="0" w:color="000001"/>
           <w:left w:val="single" w:sz="2" w:space="0" w:color="000001"/>
@@ -80,7 +80,7 @@
         </w:tblBorders>
         <w:tblCellMar>
           <w:top w:w="55" w:type="dxa"/>
-          <w:left w:w="39" w:type="dxa"/>
+          <w:left w:w="36" w:type="dxa"/>
           <w:bottom w:w="55" w:type="dxa"/>
           <w:right w:w="55" w:type="dxa"/>
         </w:tblCellMar>
@@ -103,7 +103,7 @@
             </w:tcBorders>
             <w:shd w:color="auto" w:fill="auto" w:val="clear"/>
             <w:tcMar>
-              <w:left w:w="39" w:type="dxa"/>
+              <w:left w:w="36" w:type="dxa"/>
             </w:tcMar>
           </w:tcPr>
           <w:p>
@@ -146,7 +146,7 @@
             </w:tcBorders>
             <w:shd w:color="auto" w:fill="auto" w:val="clear"/>
             <w:tcMar>
-              <w:left w:w="39" w:type="dxa"/>
+              <w:left w:w="36" w:type="dxa"/>
             </w:tcMar>
           </w:tcPr>
           <w:p>
@@ -175,7 +175,7 @@
             </w:tcBorders>
             <w:shd w:color="auto" w:fill="auto" w:val="clear"/>
             <w:tcMar>
-              <w:left w:w="39" w:type="dxa"/>
+              <w:left w:w="36" w:type="dxa"/>
             </w:tcMar>
           </w:tcPr>
           <w:p>
@@ -218,7 +218,7 @@
             </w:tcBorders>
             <w:shd w:color="auto" w:fill="auto" w:val="clear"/>
             <w:tcMar>
-              <w:left w:w="39" w:type="dxa"/>
+              <w:left w:w="36" w:type="dxa"/>
             </w:tcMar>
           </w:tcPr>
           <w:p>
@@ -247,7 +247,7 @@
             </w:tcBorders>
             <w:shd w:color="auto" w:fill="auto" w:val="clear"/>
             <w:tcMar>
-              <w:left w:w="39" w:type="dxa"/>
+              <w:left w:w="36" w:type="dxa"/>
             </w:tcMar>
           </w:tcPr>
           <w:p>
@@ -290,7 +290,7 @@
             </w:tcBorders>
             <w:shd w:color="auto" w:fill="auto" w:val="clear"/>
             <w:tcMar>
-              <w:left w:w="39" w:type="dxa"/>
+              <w:left w:w="36" w:type="dxa"/>
             </w:tcMar>
           </w:tcPr>
           <w:p>
@@ -743,7 +743,7 @@
       <w:tblPr>
         <w:tblW w:w="8838" w:type="dxa"/>
         <w:jc w:val="left"/>
-        <w:tblInd w:w="43" w:type="dxa"/>
+        <w:tblInd w:w="41" w:type="dxa"/>
         <w:tblBorders>
           <w:top w:val="single" w:sz="2" w:space="0" w:color="000001"/>
           <w:left w:val="single" w:sz="2" w:space="0" w:color="000001"/>
@@ -752,7 +752,7 @@
         </w:tblBorders>
         <w:tblCellMar>
           <w:top w:w="55" w:type="dxa"/>
-          <w:left w:w="39" w:type="dxa"/>
+          <w:left w:w="36" w:type="dxa"/>
           <w:bottom w:w="55" w:type="dxa"/>
           <w:right w:w="55" w:type="dxa"/>
         </w:tblCellMar>
@@ -776,7 +776,7 @@
             </w:tcBorders>
             <w:shd w:color="auto" w:fill="auto" w:val="clear"/>
             <w:tcMar>
-              <w:left w:w="39" w:type="dxa"/>
+              <w:left w:w="36" w:type="dxa"/>
             </w:tcMar>
           </w:tcPr>
           <w:p>
@@ -812,7 +812,7 @@
             </w:tcBorders>
             <w:shd w:color="auto" w:fill="auto" w:val="clear"/>
             <w:tcMar>
-              <w:left w:w="39" w:type="dxa"/>
+              <w:left w:w="36" w:type="dxa"/>
             </w:tcMar>
           </w:tcPr>
           <w:p>
@@ -850,7 +850,7 @@
             </w:tcBorders>
             <w:shd w:color="auto" w:fill="auto" w:val="clear"/>
             <w:tcMar>
-              <w:left w:w="39" w:type="dxa"/>
+              <w:left w:w="36" w:type="dxa"/>
             </w:tcMar>
           </w:tcPr>
           <w:p>
@@ -889,7 +889,7 @@
             </w:tcBorders>
             <w:shd w:color="auto" w:fill="auto" w:val="clear"/>
             <w:tcMar>
-              <w:left w:w="39" w:type="dxa"/>
+              <w:left w:w="36" w:type="dxa"/>
             </w:tcMar>
           </w:tcPr>
           <w:p>
@@ -920,7 +920,7 @@
             </w:tcBorders>
             <w:shd w:color="auto" w:fill="auto" w:val="clear"/>
             <w:tcMar>
-              <w:left w:w="39" w:type="dxa"/>
+              <w:left w:w="36" w:type="dxa"/>
             </w:tcMar>
           </w:tcPr>
           <w:p>
@@ -953,7 +953,7 @@
             </w:tcBorders>
             <w:shd w:color="auto" w:fill="auto" w:val="clear"/>
             <w:tcMar>
-              <w:left w:w="39" w:type="dxa"/>
+              <w:left w:w="36" w:type="dxa"/>
             </w:tcMar>
           </w:tcPr>
           <w:p>
@@ -987,7 +987,7 @@
             </w:tcBorders>
             <w:shd w:color="auto" w:fill="auto" w:val="clear"/>
             <w:tcMar>
-              <w:left w:w="39" w:type="dxa"/>
+              <w:left w:w="36" w:type="dxa"/>
             </w:tcMar>
           </w:tcPr>
           <w:p>
@@ -1016,7 +1016,7 @@
             </w:tcBorders>
             <w:shd w:color="auto" w:fill="auto" w:val="clear"/>
             <w:tcMar>
-              <w:left w:w="39" w:type="dxa"/>
+              <w:left w:w="36" w:type="dxa"/>
             </w:tcMar>
           </w:tcPr>
           <w:p>
@@ -1047,7 +1047,7 @@
             </w:tcBorders>
             <w:shd w:color="auto" w:fill="auto" w:val="clear"/>
             <w:tcMar>
-              <w:left w:w="39" w:type="dxa"/>
+              <w:left w:w="36" w:type="dxa"/>
             </w:tcMar>
           </w:tcPr>
           <w:p>
@@ -1110,7 +1110,7 @@
       <w:tblPr>
         <w:tblW w:w="8838" w:type="dxa"/>
         <w:jc w:val="left"/>
-        <w:tblInd w:w="43" w:type="dxa"/>
+        <w:tblInd w:w="41" w:type="dxa"/>
         <w:tblBorders>
           <w:top w:val="single" w:sz="2" w:space="0" w:color="000001"/>
           <w:left w:val="single" w:sz="2" w:space="0" w:color="000001"/>
@@ -1119,7 +1119,7 @@
         </w:tblBorders>
         <w:tblCellMar>
           <w:top w:w="55" w:type="dxa"/>
-          <w:left w:w="39" w:type="dxa"/>
+          <w:left w:w="36" w:type="dxa"/>
           <w:bottom w:w="55" w:type="dxa"/>
           <w:right w:w="55" w:type="dxa"/>
         </w:tblCellMar>
@@ -1143,7 +1143,7 @@
             </w:tcBorders>
             <w:shd w:color="auto" w:fill="auto" w:val="clear"/>
             <w:tcMar>
-              <w:left w:w="39" w:type="dxa"/>
+              <w:left w:w="36" w:type="dxa"/>
             </w:tcMar>
           </w:tcPr>
           <w:p>
@@ -1179,7 +1179,7 @@
             </w:tcBorders>
             <w:shd w:color="auto" w:fill="auto" w:val="clear"/>
             <w:tcMar>
-              <w:left w:w="39" w:type="dxa"/>
+              <w:left w:w="36" w:type="dxa"/>
             </w:tcMar>
           </w:tcPr>
           <w:p>
@@ -1217,7 +1217,7 @@
             </w:tcBorders>
             <w:shd w:color="auto" w:fill="auto" w:val="clear"/>
             <w:tcMar>
-              <w:left w:w="39" w:type="dxa"/>
+              <w:left w:w="36" w:type="dxa"/>
             </w:tcMar>
           </w:tcPr>
           <w:p>
@@ -1256,7 +1256,7 @@
             </w:tcBorders>
             <w:shd w:color="auto" w:fill="auto" w:val="clear"/>
             <w:tcMar>
-              <w:left w:w="39" w:type="dxa"/>
+              <w:left w:w="36" w:type="dxa"/>
             </w:tcMar>
           </w:tcPr>
           <w:p>
@@ -1285,7 +1285,7 @@
             </w:tcBorders>
             <w:shd w:color="auto" w:fill="auto" w:val="clear"/>
             <w:tcMar>
-              <w:left w:w="39" w:type="dxa"/>
+              <w:left w:w="36" w:type="dxa"/>
             </w:tcMar>
           </w:tcPr>
           <w:p>
@@ -1316,7 +1316,7 @@
             </w:tcBorders>
             <w:shd w:color="auto" w:fill="auto" w:val="clear"/>
             <w:tcMar>
-              <w:left w:w="39" w:type="dxa"/>
+              <w:left w:w="36" w:type="dxa"/>
             </w:tcMar>
           </w:tcPr>
           <w:p>
@@ -1405,7 +1405,7 @@
       <w:tblPr>
         <w:tblW w:w="8838" w:type="dxa"/>
         <w:jc w:val="left"/>
-        <w:tblInd w:w="43" w:type="dxa"/>
+        <w:tblInd w:w="41" w:type="dxa"/>
         <w:tblBorders>
           <w:top w:val="single" w:sz="2" w:space="0" w:color="000001"/>
           <w:left w:val="single" w:sz="2" w:space="0" w:color="000001"/>
@@ -1414,7 +1414,7 @@
         </w:tblBorders>
         <w:tblCellMar>
           <w:top w:w="55" w:type="dxa"/>
-          <w:left w:w="39" w:type="dxa"/>
+          <w:left w:w="36" w:type="dxa"/>
           <w:bottom w:w="55" w:type="dxa"/>
           <w:right w:w="55" w:type="dxa"/>
         </w:tblCellMar>
@@ -1438,7 +1438,7 @@
             </w:tcBorders>
             <w:shd w:color="auto" w:fill="auto" w:val="clear"/>
             <w:tcMar>
-              <w:left w:w="39" w:type="dxa"/>
+              <w:left w:w="36" w:type="dxa"/>
             </w:tcMar>
           </w:tcPr>
           <w:p>
@@ -1474,7 +1474,7 @@
             </w:tcBorders>
             <w:shd w:color="auto" w:fill="auto" w:val="clear"/>
             <w:tcMar>
-              <w:left w:w="39" w:type="dxa"/>
+              <w:left w:w="36" w:type="dxa"/>
             </w:tcMar>
           </w:tcPr>
           <w:p>
@@ -1512,7 +1512,7 @@
             </w:tcBorders>
             <w:shd w:color="auto" w:fill="auto" w:val="clear"/>
             <w:tcMar>
-              <w:left w:w="39" w:type="dxa"/>
+              <w:left w:w="36" w:type="dxa"/>
             </w:tcMar>
           </w:tcPr>
           <w:p>
@@ -1551,7 +1551,7 @@
             </w:tcBorders>
             <w:shd w:color="auto" w:fill="auto" w:val="clear"/>
             <w:tcMar>
-              <w:left w:w="39" w:type="dxa"/>
+              <w:left w:w="36" w:type="dxa"/>
             </w:tcMar>
           </w:tcPr>
           <w:p>
@@ -1584,7 +1584,7 @@
             </w:tcBorders>
             <w:shd w:color="auto" w:fill="auto" w:val="clear"/>
             <w:tcMar>
-              <w:left w:w="39" w:type="dxa"/>
+              <w:left w:w="36" w:type="dxa"/>
             </w:tcMar>
           </w:tcPr>
           <w:p>
@@ -1619,7 +1619,7 @@
             </w:tcBorders>
             <w:shd w:color="auto" w:fill="auto" w:val="clear"/>
             <w:tcMar>
-              <w:left w:w="39" w:type="dxa"/>
+              <w:left w:w="36" w:type="dxa"/>
             </w:tcMar>
           </w:tcPr>
           <w:p>
@@ -1696,7 +1696,7 @@
       <w:tblPr>
         <w:tblW w:w="8838" w:type="dxa"/>
         <w:jc w:val="left"/>
-        <w:tblInd w:w="43" w:type="dxa"/>
+        <w:tblInd w:w="41" w:type="dxa"/>
         <w:tblBorders>
           <w:top w:val="single" w:sz="2" w:space="0" w:color="000001"/>
           <w:left w:val="single" w:sz="2" w:space="0" w:color="000001"/>
@@ -1705,7 +1705,7 @@
         </w:tblBorders>
         <w:tblCellMar>
           <w:top w:w="55" w:type="dxa"/>
-          <w:left w:w="39" w:type="dxa"/>
+          <w:left w:w="36" w:type="dxa"/>
           <w:bottom w:w="55" w:type="dxa"/>
           <w:right w:w="55" w:type="dxa"/>
         </w:tblCellMar>
@@ -1729,7 +1729,7 @@
             </w:tcBorders>
             <w:shd w:color="auto" w:fill="auto" w:val="clear"/>
             <w:tcMar>
-              <w:left w:w="39" w:type="dxa"/>
+              <w:left w:w="36" w:type="dxa"/>
             </w:tcMar>
           </w:tcPr>
           <w:p>
@@ -1765,7 +1765,7 @@
             </w:tcBorders>
             <w:shd w:color="auto" w:fill="auto" w:val="clear"/>
             <w:tcMar>
-              <w:left w:w="39" w:type="dxa"/>
+              <w:left w:w="36" w:type="dxa"/>
             </w:tcMar>
           </w:tcPr>
           <w:p>
@@ -1803,7 +1803,7 @@
             </w:tcBorders>
             <w:shd w:color="auto" w:fill="auto" w:val="clear"/>
             <w:tcMar>
-              <w:left w:w="39" w:type="dxa"/>
+              <w:left w:w="36" w:type="dxa"/>
             </w:tcMar>
           </w:tcPr>
           <w:p>
@@ -1842,7 +1842,7 @@
             </w:tcBorders>
             <w:shd w:color="auto" w:fill="auto" w:val="clear"/>
             <w:tcMar>
-              <w:left w:w="39" w:type="dxa"/>
+              <w:left w:w="36" w:type="dxa"/>
             </w:tcMar>
           </w:tcPr>
           <w:p>
@@ -1873,7 +1873,7 @@
             </w:tcBorders>
             <w:shd w:color="auto" w:fill="auto" w:val="clear"/>
             <w:tcMar>
-              <w:left w:w="39" w:type="dxa"/>
+              <w:left w:w="36" w:type="dxa"/>
             </w:tcMar>
           </w:tcPr>
           <w:p>
@@ -1906,7 +1906,7 @@
             </w:tcBorders>
             <w:shd w:color="auto" w:fill="auto" w:val="clear"/>
             <w:tcMar>
-              <w:left w:w="39" w:type="dxa"/>
+              <w:left w:w="36" w:type="dxa"/>
             </w:tcMar>
           </w:tcPr>
           <w:p>
@@ -1940,7 +1940,7 @@
             </w:tcBorders>
             <w:shd w:color="auto" w:fill="auto" w:val="clear"/>
             <w:tcMar>
-              <w:left w:w="39" w:type="dxa"/>
+              <w:left w:w="36" w:type="dxa"/>
             </w:tcMar>
           </w:tcPr>
           <w:p>
@@ -1971,7 +1971,7 @@
             </w:tcBorders>
             <w:shd w:color="auto" w:fill="auto" w:val="clear"/>
             <w:tcMar>
-              <w:left w:w="39" w:type="dxa"/>
+              <w:left w:w="36" w:type="dxa"/>
             </w:tcMar>
           </w:tcPr>
           <w:p>
@@ -2003,7 +2003,7 @@
             </w:tcBorders>
             <w:shd w:color="auto" w:fill="auto" w:val="clear"/>
             <w:tcMar>
-              <w:left w:w="39" w:type="dxa"/>
+              <w:left w:w="36" w:type="dxa"/>
             </w:tcMar>
           </w:tcPr>
           <w:p>
@@ -2036,7 +2036,7 @@
             </w:tcBorders>
             <w:shd w:color="auto" w:fill="auto" w:val="clear"/>
             <w:tcMar>
-              <w:left w:w="39" w:type="dxa"/>
+              <w:left w:w="36" w:type="dxa"/>
             </w:tcMar>
           </w:tcPr>
           <w:p>
@@ -2067,7 +2067,7 @@
             </w:tcBorders>
             <w:shd w:color="auto" w:fill="auto" w:val="clear"/>
             <w:tcMar>
-              <w:left w:w="39" w:type="dxa"/>
+              <w:left w:w="36" w:type="dxa"/>
             </w:tcMar>
           </w:tcPr>
           <w:p>
@@ -2099,7 +2099,7 @@
             </w:tcBorders>
             <w:shd w:color="auto" w:fill="auto" w:val="clear"/>
             <w:tcMar>
-              <w:left w:w="39" w:type="dxa"/>
+              <w:left w:w="36" w:type="dxa"/>
             </w:tcMar>
           </w:tcPr>
           <w:p>
@@ -2153,7 +2153,11 @@
         </w:rPr>
       </w:pPr>
       <w:r>
-        <w:rPr/>
+        <w:rPr>
+          <w:rFonts w:ascii="Arial" w:hAnsi="Arial"/>
+          <w:b/>
+          <w:bCs/>
+        </w:rPr>
       </w:r>
     </w:p>
     <w:p>
@@ -4797,9 +4801,12 @@
         </w:rPr>
       </w:pPr>
       <w:r>
-        <w:rPr/>
+        <w:rPr>
+          <w:rFonts w:ascii="Arial" w:hAnsi="Arial"/>
+          <w:lang w:val="es-ES"/>
+        </w:rPr>
         <w:drawing>
-          <wp:anchor behindDoc="0" distT="0" distB="0" distL="0" distR="0" simplePos="0" locked="0" layoutInCell="1" allowOverlap="1" relativeHeight="34">
+          <wp:anchor behindDoc="0" distT="0" distB="0" distL="0" distR="0" simplePos="0" locked="0" layoutInCell="1" allowOverlap="1" relativeHeight="27">
             <wp:simplePos x="0" y="0"/>
             <wp:positionH relativeFrom="column">
               <wp:align>center</wp:align>
@@ -5077,7 +5084,21 @@
           <w:rFonts w:ascii="Arial" w:hAnsi="Arial"/>
           <w:lang w:val="es-ES"/>
         </w:rPr>
-        <w:t>Nota: Si se genera algún durante el proceso, al ejecutarlo nuevamente, este elimina el archivo creado y genera uno nuevo y ejecuta la tarea de envío nuevamente.</w:t>
+        <w:t xml:space="preserve">Nota: Si se genera algún </w:t>
+      </w:r>
+      <w:r>
+        <w:rPr>
+          <w:rFonts w:ascii="Arial" w:hAnsi="Arial"/>
+          <w:lang w:val="es-ES"/>
+        </w:rPr>
+        <w:t xml:space="preserve">error </w:t>
+      </w:r>
+      <w:r>
+        <w:rPr>
+          <w:rFonts w:ascii="Arial" w:hAnsi="Arial"/>
+          <w:lang w:val="es-ES"/>
+        </w:rPr>
+        <w:t>durante el proceso, al ejecutarlo nuevamente, este elimina el archivo creado y genera uno nuevo y ejecuta la tarea de envío nuevamente.</w:t>
       </w:r>
     </w:p>
     <w:p>
@@ -5118,7 +5139,7 @@
       <w:tblPr>
         <w:tblW w:w="8838" w:type="dxa"/>
         <w:jc w:val="left"/>
-        <w:tblInd w:w="47" w:type="dxa"/>
+        <w:tblInd w:w="45" w:type="dxa"/>
         <w:tblBorders>
           <w:top w:val="single" w:sz="2" w:space="0" w:color="000001"/>
           <w:left w:val="single" w:sz="2" w:space="0" w:color="000001"/>
@@ -5127,7 +5148,7 @@
         </w:tblBorders>
         <w:tblCellMar>
           <w:top w:w="55" w:type="dxa"/>
-          <w:left w:w="45" w:type="dxa"/>
+          <w:left w:w="42" w:type="dxa"/>
           <w:bottom w:w="55" w:type="dxa"/>
           <w:right w:w="55" w:type="dxa"/>
         </w:tblCellMar>
@@ -5152,7 +5173,7 @@
             </w:tcBorders>
             <w:shd w:color="auto" w:fill="auto" w:val="clear"/>
             <w:tcMar>
-              <w:left w:w="45" w:type="dxa"/>
+              <w:left w:w="42" w:type="dxa"/>
             </w:tcMar>
           </w:tcPr>
           <w:p>
@@ -5185,7 +5206,7 @@
             </w:tcBorders>
             <w:shd w:color="auto" w:fill="auto" w:val="clear"/>
             <w:tcMar>
-              <w:left w:w="45" w:type="dxa"/>
+              <w:left w:w="42" w:type="dxa"/>
             </w:tcMar>
           </w:tcPr>
           <w:p>
@@ -5200,7 +5221,7 @@
                 <v:shape id="ole_rId6" style="width:82.85pt;height:53.65pt" o:ole="">
                   <v:imagedata r:id="rId7" o:title=""/>
                 </v:shape>
-                <o:OLEObject Type="Embed" ProgID="Package" ShapeID="ole_rId6" DrawAspect="Icon" ObjectID="_1721577059" r:id="rId6"/>
+                <o:OLEObject Type="Embed" ProgID="Package" ShapeID="ole_rId6" DrawAspect="Icon" ObjectID="_987047899" r:id="rId6"/>
               </w:object>
             </w:r>
             <w:r>
@@ -5209,7 +5230,7 @@
                 <v:shape id="ole_rId8" style="width:76.75pt;height:49.6pt" o:ole="">
                   <v:imagedata r:id="rId9" o:title=""/>
                 </v:shape>
-                <o:OLEObject Type="Embed" ProgID="Package" ShapeID="ole_rId8" DrawAspect="Icon" ObjectID="_1278274719" r:id="rId8"/>
+                <o:OLEObject Type="Embed" ProgID="Package" ShapeID="ole_rId8" DrawAspect="Icon" ObjectID="_1483494576" r:id="rId8"/>
               </w:object>
             </w:r>
             <w:r>
@@ -5218,7 +5239,7 @@
                 <v:shape id="ole_rId10" style="width:76.75pt;height:49.6pt" o:ole="">
                   <v:imagedata r:id="rId11" o:title=""/>
                 </v:shape>
-                <o:OLEObject Type="Embed" ProgID="Package" ShapeID="ole_rId10" DrawAspect="Icon" ObjectID="_1753427515" r:id="rId10"/>
+                <o:OLEObject Type="Embed" ProgID="Package" ShapeID="ole_rId10" DrawAspect="Icon" ObjectID="_1002082887" r:id="rId10"/>
               </w:object>
             </w:r>
             <w:r>
@@ -5227,7 +5248,7 @@
                 <v:shape id="ole_rId12" style="width:76.75pt;height:49.6pt" o:ole="">
                   <v:imagedata r:id="rId13" o:title=""/>
                 </v:shape>
-                <o:OLEObject Type="Embed" ProgID="Package" ShapeID="ole_rId12" DrawAspect="Icon" ObjectID="_1826255411" r:id="rId12"/>
+                <o:OLEObject Type="Embed" ProgID="Package" ShapeID="ole_rId12" DrawAspect="Icon" ObjectID="_325750670" r:id="rId12"/>
               </w:object>
             </w:r>
             <w:r>
@@ -5236,7 +5257,7 @@
                 <v:shape id="ole_rId14" style="width:76.75pt;height:49.6pt" o:ole="">
                   <v:imagedata r:id="rId15" o:title=""/>
                 </v:shape>
-                <o:OLEObject Type="Embed" ProgID="Package" ShapeID="ole_rId14" DrawAspect="Icon" ObjectID="_737997140" r:id="rId14"/>
+                <o:OLEObject Type="Embed" ProgID="Package" ShapeID="ole_rId14" DrawAspect="Icon" ObjectID="_150046225" r:id="rId14"/>
               </w:object>
             </w:r>
             <w:r>
@@ -5245,7 +5266,7 @@
                 <v:shape id="ole_rId16" style="width:76.75pt;height:49.6pt" o:ole="">
                   <v:imagedata r:id="rId17" o:title=""/>
                 </v:shape>
-                <o:OLEObject Type="Embed" ProgID="Package" ShapeID="ole_rId16" DrawAspect="Icon" ObjectID="_143333775" r:id="rId16"/>
+                <o:OLEObject Type="Embed" ProgID="Package" ShapeID="ole_rId16" DrawAspect="Icon" ObjectID="_139529805" r:id="rId16"/>
               </w:object>
             </w:r>
             <w:r>
@@ -5254,7 +5275,7 @@
                 <v:shape id="ole_rId18" style="width:76.75pt;height:49.6pt" o:ole="">
                   <v:imagedata r:id="rId19" o:title=""/>
                 </v:shape>
-                <o:OLEObject Type="Embed" ProgID="Package" ShapeID="ole_rId18" DrawAspect="Icon" ObjectID="_1837041070" r:id="rId18"/>
+                <o:OLEObject Type="Embed" ProgID="Package" ShapeID="ole_rId18" DrawAspect="Icon" ObjectID="_2112448729" r:id="rId18"/>
               </w:object>
             </w:r>
           </w:p>
@@ -5567,6 +5588,7 @@
       </w:pPr>
       <w:rPr>
         <w:rFonts w:ascii="Symbol" w:hAnsi="Symbol" w:cs="Symbol" w:hint="default"/>
+        <w:rFonts w:cs="Symbol"/>
       </w:rPr>
     </w:lvl>
     <w:lvl w:ilvl="1">
@@ -5592,6 +5614,7 @@
       </w:pPr>
       <w:rPr>
         <w:rFonts w:ascii="Wingdings" w:hAnsi="Wingdings" w:cs="Wingdings" w:hint="default"/>
+        <w:rFonts w:cs="Wingdings"/>
       </w:rPr>
     </w:lvl>
     <w:lvl w:ilvl="3">
@@ -5604,6 +5627,7 @@
       </w:pPr>
       <w:rPr>
         <w:rFonts w:ascii="Symbol" w:hAnsi="Symbol" w:cs="Symbol" w:hint="default"/>
+        <w:rFonts w:cs="Symbol"/>
       </w:rPr>
     </w:lvl>
     <w:lvl w:ilvl="4">
@@ -5629,6 +5653,7 @@
       </w:pPr>
       <w:rPr>
         <w:rFonts w:ascii="Wingdings" w:hAnsi="Wingdings" w:cs="Wingdings" w:hint="default"/>
+        <w:rFonts w:cs="Wingdings"/>
       </w:rPr>
     </w:lvl>
     <w:lvl w:ilvl="6">
@@ -5641,6 +5666,7 @@
       </w:pPr>
       <w:rPr>
         <w:rFonts w:ascii="Symbol" w:hAnsi="Symbol" w:cs="Symbol" w:hint="default"/>
+        <w:rFonts w:cs="Symbol"/>
       </w:rPr>
     </w:lvl>
     <w:lvl w:ilvl="7">
@@ -5666,6 +5692,7 @@
       </w:pPr>
       <w:rPr>
         <w:rFonts w:ascii="Wingdings" w:hAnsi="Wingdings" w:cs="Wingdings" w:hint="default"/>
+        <w:rFonts w:cs="Wingdings"/>
       </w:rPr>
     </w:lvl>
   </w:abstractNum>
@@ -6352,6 +6379,133 @@
     <w:qFormat/>
     <w:rPr>
       <w:rFonts w:cs="Courier New"/>
+    </w:rPr>
+  </w:style>
+  <w:style w:type="character" w:styleId="ListLabel49">
+    <w:name w:val="ListLabel 49"/>
+    <w:qFormat/>
+    <w:rPr>
+      <w:rFonts w:ascii="Arial" w:hAnsi="Arial" w:cs="Wingdings"/>
+      <w:sz w:val="22"/>
+    </w:rPr>
+  </w:style>
+  <w:style w:type="character" w:styleId="ListLabel50">
+    <w:name w:val="ListLabel 50"/>
+    <w:qFormat/>
+    <w:rPr>
+      <w:rFonts w:cs="Wingdings"/>
+    </w:rPr>
+  </w:style>
+  <w:style w:type="character" w:styleId="ListLabel51">
+    <w:name w:val="ListLabel 51"/>
+    <w:qFormat/>
+    <w:rPr>
+      <w:rFonts w:cs="Wingdings"/>
+    </w:rPr>
+  </w:style>
+  <w:style w:type="character" w:styleId="ListLabel52">
+    <w:name w:val="ListLabel 52"/>
+    <w:qFormat/>
+    <w:rPr>
+      <w:rFonts w:cs="Wingdings"/>
+    </w:rPr>
+  </w:style>
+  <w:style w:type="character" w:styleId="ListLabel53">
+    <w:name w:val="ListLabel 53"/>
+    <w:qFormat/>
+    <w:rPr>
+      <w:rFonts w:cs="Wingdings"/>
+    </w:rPr>
+  </w:style>
+  <w:style w:type="character" w:styleId="ListLabel54">
+    <w:name w:val="ListLabel 54"/>
+    <w:qFormat/>
+    <w:rPr>
+      <w:rFonts w:cs="Wingdings"/>
+    </w:rPr>
+  </w:style>
+  <w:style w:type="character" w:styleId="ListLabel55">
+    <w:name w:val="ListLabel 55"/>
+    <w:qFormat/>
+    <w:rPr>
+      <w:rFonts w:cs="Wingdings"/>
+    </w:rPr>
+  </w:style>
+  <w:style w:type="character" w:styleId="ListLabel56">
+    <w:name w:val="ListLabel 56"/>
+    <w:qFormat/>
+    <w:rPr>
+      <w:rFonts w:cs="Wingdings"/>
+    </w:rPr>
+  </w:style>
+  <w:style w:type="character" w:styleId="ListLabel57">
+    <w:name w:val="ListLabel 57"/>
+    <w:qFormat/>
+    <w:rPr>
+      <w:rFonts w:cs="Wingdings"/>
+    </w:rPr>
+  </w:style>
+  <w:style w:type="character" w:styleId="ListLabel58">
+    <w:name w:val="ListLabel 58"/>
+    <w:qFormat/>
+    <w:rPr>
+      <w:rFonts w:ascii="Arial" w:hAnsi="Arial" w:cs="Symbol"/>
+    </w:rPr>
+  </w:style>
+  <w:style w:type="character" w:styleId="ListLabel59">
+    <w:name w:val="ListLabel 59"/>
+    <w:qFormat/>
+    <w:rPr>
+      <w:rFonts w:cs="Courier New"/>
+    </w:rPr>
+  </w:style>
+  <w:style w:type="character" w:styleId="ListLabel60">
+    <w:name w:val="ListLabel 60"/>
+    <w:qFormat/>
+    <w:rPr>
+      <w:rFonts w:cs="Wingdings"/>
+    </w:rPr>
+  </w:style>
+  <w:style w:type="character" w:styleId="ListLabel61">
+    <w:name w:val="ListLabel 61"/>
+    <w:qFormat/>
+    <w:rPr>
+      <w:rFonts w:cs="Symbol"/>
+    </w:rPr>
+  </w:style>
+  <w:style w:type="character" w:styleId="ListLabel62">
+    <w:name w:val="ListLabel 62"/>
+    <w:qFormat/>
+    <w:rPr>
+      <w:rFonts w:cs="Courier New"/>
+    </w:rPr>
+  </w:style>
+  <w:style w:type="character" w:styleId="ListLabel63">
+    <w:name w:val="ListLabel 63"/>
+    <w:qFormat/>
+    <w:rPr>
+      <w:rFonts w:cs="Wingdings"/>
+    </w:rPr>
+  </w:style>
+  <w:style w:type="character" w:styleId="ListLabel64">
+    <w:name w:val="ListLabel 64"/>
+    <w:qFormat/>
+    <w:rPr>
+      <w:rFonts w:cs="Symbol"/>
+    </w:rPr>
+  </w:style>
+  <w:style w:type="character" w:styleId="ListLabel65">
+    <w:name w:val="ListLabel 65"/>
+    <w:qFormat/>
+    <w:rPr>
+      <w:rFonts w:cs="Courier New"/>
+    </w:rPr>
+  </w:style>
+  <w:style w:type="character" w:styleId="ListLabel66">
+    <w:name w:val="ListLabel 66"/>
+    <w:qFormat/>
+    <w:rPr>
+      <w:rFonts w:cs="Wingdings"/>
     </w:rPr>
   </w:style>
   <w:style w:type="paragraph" w:styleId="Ttulo" w:customStyle="1">

</xml_diff>